<commit_message>
Se termino la seccion de sincronizacion de procesos
</commit_message>
<xml_diff>
--- a/Practica Sincronizacion Procesos.docx
+++ b/Practica Sincronizacion Procesos.docx
@@ -1061,46 +1061,9 @@
           <w:szCs w:val="24"/>
           <w:lang w:val="es-MX"/>
         </w:rPr>
-        <w:t xml:space="preserve">Cuando el buffer está vacío, el productor coloca el valor en </w:t>
-      </w:r>
-      <w:proofErr w:type="spellStart"/>
-      <w:r>
-        <w:rPr>
-          <w:sz w:val="24"/>
-          <w:szCs w:val="24"/>
-          <w:lang w:val="es-MX"/>
-        </w:rPr>
-        <w:t>contents</w:t>
-      </w:r>
-      <w:proofErr w:type="spellEnd"/>
-      <w:r>
-        <w:rPr>
-          <w:sz w:val="24"/>
-          <w:szCs w:val="24"/>
-          <w:lang w:val="es-MX"/>
-        </w:rPr>
-        <w:t xml:space="preserve">, establece </w:t>
-      </w:r>
-      <w:proofErr w:type="spellStart"/>
-      <w:r>
-        <w:rPr>
-          <w:sz w:val="24"/>
-          <w:szCs w:val="24"/>
-          <w:lang w:val="es-MX"/>
-        </w:rPr>
-        <w:t>available</w:t>
-      </w:r>
-      <w:proofErr w:type="spellEnd"/>
-      <w:r>
-        <w:rPr>
-          <w:sz w:val="24"/>
-          <w:szCs w:val="24"/>
-          <w:lang w:val="es-MX"/>
-        </w:rPr>
-        <w:t xml:space="preserve"> en true para indicar que hay un valor en el buffer, y luego usa </w:t>
-      </w:r>
-      <w:proofErr w:type="spellStart"/>
-      <w:proofErr w:type="gramStart"/>
+        <w:t xml:space="preserve">Cuando el buffer está vacío, el productor coloca el valor en contents, establece available en true para indicar que hay un valor en el buffer, y luego usa </w:t>
+      </w:r>
+      <w:proofErr w:type="spellStart"/>
       <w:r>
         <w:rPr>
           <w:sz w:val="24"/>
@@ -1116,16 +1079,7 @@
           <w:szCs w:val="24"/>
           <w:lang w:val="es-MX"/>
         </w:rPr>
-        <w:t>(</w:t>
-      </w:r>
-      <w:proofErr w:type="gramEnd"/>
-      <w:r>
-        <w:rPr>
-          <w:sz w:val="24"/>
-          <w:szCs w:val="24"/>
-          <w:lang w:val="es-MX"/>
-        </w:rPr>
-        <w:t>) para despertar a todos los hilos que están esperando (en este caso, principalmente el consumidor que podría estar esperando para consumir).</w:t>
+        <w:t>() para despertar a todos los hilos que están esperando (en este caso, principalmente el consumidor que podría estar esperando para consumir).</w:t>
       </w:r>
     </w:p>
     <w:p>
@@ -1313,25 +1267,7 @@
           <w:szCs w:val="24"/>
           <w:lang w:val="es-MX"/>
         </w:rPr>
-        <w:t xml:space="preserve">El equivalente de la memoria compartida en este programa es la clase Buffer, específicamente la variable </w:t>
-      </w:r>
-      <w:proofErr w:type="spellStart"/>
-      <w:r>
-        <w:rPr>
-          <w:sz w:val="24"/>
-          <w:szCs w:val="24"/>
-          <w:lang w:val="es-MX"/>
-        </w:rPr>
-        <w:t>contents</w:t>
-      </w:r>
-      <w:proofErr w:type="spellEnd"/>
-      <w:r>
-        <w:rPr>
-          <w:sz w:val="24"/>
-          <w:szCs w:val="24"/>
-          <w:lang w:val="es-MX"/>
-        </w:rPr>
-        <w:t xml:space="preserve"> dentro de la clase Buffer. Esta es la ubicación donde el productor coloca los ítems y el consumidor los toma.</w:t>
+        <w:t>El equivalente de la memoria compartida en este programa es la clase Buffer, específicamente la variable contents dentro de la clase Buffer. Esta es la ubicación donde el productor coloca los ítems y el consumidor los toma.</w:t>
       </w:r>
     </w:p>
     <w:p>
@@ -1446,7 +1382,6 @@
         <w:t xml:space="preserve">Métodos Sincronizados: Los métodos </w:t>
       </w:r>
       <w:proofErr w:type="spellStart"/>
-      <w:proofErr w:type="gramStart"/>
       <w:r>
         <w:rPr>
           <w:sz w:val="24"/>
@@ -1462,16 +1397,7 @@
           <w:szCs w:val="24"/>
           <w:lang w:val="es-MX"/>
         </w:rPr>
-        <w:t>(</w:t>
-      </w:r>
-      <w:proofErr w:type="gramEnd"/>
-      <w:r>
-        <w:rPr>
-          <w:sz w:val="24"/>
-          <w:szCs w:val="24"/>
-          <w:lang w:val="es-MX"/>
-        </w:rPr>
-        <w:t xml:space="preserve">) y </w:t>
+        <w:t xml:space="preserve">() y </w:t>
       </w:r>
       <w:proofErr w:type="spellStart"/>
       <w:r>
@@ -1524,25 +1450,7 @@
           <w:szCs w:val="24"/>
           <w:lang w:val="es-MX"/>
         </w:rPr>
-        <w:t xml:space="preserve">Variables de Control: La variable </w:t>
-      </w:r>
-      <w:proofErr w:type="spellStart"/>
-      <w:r>
-        <w:rPr>
-          <w:sz w:val="24"/>
-          <w:szCs w:val="24"/>
-          <w:lang w:val="es-MX"/>
-        </w:rPr>
-        <w:t>available</w:t>
-      </w:r>
-      <w:proofErr w:type="spellEnd"/>
-      <w:r>
-        <w:rPr>
-          <w:sz w:val="24"/>
-          <w:szCs w:val="24"/>
-          <w:lang w:val="es-MX"/>
-        </w:rPr>
-        <w:t xml:space="preserve"> en la clase Buffer actúa como un indicador para saber si el buffer está ocupado o no. Esta variable ayuda a determinar si el productor puede producir o el consumidor puede consumir.</w:t>
+        <w:t>Variables de Control: La variable available en la clase Buffer actúa como un indicador para saber si el buffer está ocupado o no. Esta variable ayuda a determinar si el productor puede producir o el consumidor puede consumir.</w:t>
       </w:r>
     </w:p>
     <w:p>
@@ -1562,7 +1470,6 @@
         <w:t xml:space="preserve">Métodos </w:t>
       </w:r>
       <w:proofErr w:type="spellStart"/>
-      <w:proofErr w:type="gramStart"/>
       <w:r>
         <w:rPr>
           <w:sz w:val="24"/>
@@ -1578,16 +1485,7 @@
           <w:szCs w:val="24"/>
           <w:lang w:val="es-MX"/>
         </w:rPr>
-        <w:t>(</w:t>
-      </w:r>
-      <w:proofErr w:type="gramEnd"/>
-      <w:r>
-        <w:rPr>
-          <w:sz w:val="24"/>
-          <w:szCs w:val="24"/>
-          <w:lang w:val="es-MX"/>
-        </w:rPr>
-        <w:t xml:space="preserve">) y </w:t>
+        <w:t xml:space="preserve">() y </w:t>
       </w:r>
       <w:proofErr w:type="spellStart"/>
       <w:r>
@@ -1644,7 +1542,6 @@
         <w:t xml:space="preserve">() para hacer que un hilo espere si no puede realizar su acción o para notificar a otros hilos que pueden proceder. Por ejemplo, si el buffer está vacío, el consumidor esperará usando </w:t>
       </w:r>
       <w:proofErr w:type="spellStart"/>
-      <w:proofErr w:type="gramStart"/>
       <w:r>
         <w:rPr>
           <w:sz w:val="24"/>
@@ -1660,16 +1557,7 @@
           <w:szCs w:val="24"/>
           <w:lang w:val="es-MX"/>
         </w:rPr>
-        <w:t>(</w:t>
-      </w:r>
-      <w:proofErr w:type="gramEnd"/>
-      <w:r>
-        <w:rPr>
-          <w:sz w:val="24"/>
-          <w:szCs w:val="24"/>
-          <w:lang w:val="es-MX"/>
-        </w:rPr>
-        <w:t xml:space="preserve">) hasta que el productor haya producido un ítem y lo haya notificado con </w:t>
+        <w:t xml:space="preserve">() hasta que el productor haya producido un ítem y lo haya notificado con </w:t>
       </w:r>
       <w:proofErr w:type="spellStart"/>
       <w:r>
@@ -1751,6 +1639,832 @@
           <w:szCs w:val="24"/>
           <w:lang w:val="es-MX"/>
         </w:rPr>
+        <w:drawing>
+          <wp:inline distT="0" distB="0" distL="0" distR="0" wp14:anchorId="78E49D05" wp14:editId="1418C6E8">
+            <wp:extent cx="3365500" cy="2793159"/>
+            <wp:effectExtent l="0" t="0" r="6350" b="7620"/>
+            <wp:docPr id="1211978289" name="Imagen 1" descr="Texto&#10;&#10;Descripción generada automáticamente"/>
+            <wp:cNvGraphicFramePr>
+              <a:graphicFrameLocks xmlns:a="http://schemas.openxmlformats.org/drawingml/2006/main" noChangeAspect="1"/>
+            </wp:cNvGraphicFramePr>
+            <a:graphic xmlns:a="http://schemas.openxmlformats.org/drawingml/2006/main">
+              <a:graphicData uri="http://schemas.openxmlformats.org/drawingml/2006/picture">
+                <pic:pic xmlns:pic="http://schemas.openxmlformats.org/drawingml/2006/picture">
+                  <pic:nvPicPr>
+                    <pic:cNvPr id="1211978289" name="Imagen 1" descr="Texto&#10;&#10;Descripción generada automáticamente"/>
+                    <pic:cNvPicPr/>
+                  </pic:nvPicPr>
+                  <pic:blipFill>
+                    <a:blip r:embed="rId10"/>
+                    <a:stretch>
+                      <a:fillRect/>
+                    </a:stretch>
+                  </pic:blipFill>
+                  <pic:spPr>
+                    <a:xfrm>
+                      <a:off x="0" y="0"/>
+                      <a:ext cx="3369336" cy="2796342"/>
+                    </a:xfrm>
+                    <a:prstGeom prst="rect">
+                      <a:avLst/>
+                    </a:prstGeom>
+                  </pic:spPr>
+                </pic:pic>
+              </a:graphicData>
+            </a:graphic>
+          </wp:inline>
+        </w:drawing>
+      </w:r>
+    </w:p>
+    <w:p>
+      <w:pPr>
+        <w:rPr>
+          <w:sz w:val="24"/>
+          <w:szCs w:val="24"/>
+          <w:lang w:val="es-MX"/>
+        </w:rPr>
+      </w:pPr>
+      <w:r>
+        <w:rPr>
+          <w:sz w:val="24"/>
+          <w:szCs w:val="24"/>
+          <w:lang w:val="es-MX"/>
+        </w:rPr>
+        <w:lastRenderedPageBreak/>
+        <w:t xml:space="preserve">Se hicieron varias modificaciones para poder conseguir ese resultado, como se puede ver en el código se creo el </w:t>
+      </w:r>
+      <w:proofErr w:type="spellStart"/>
+      <w:r>
+        <w:rPr>
+          <w:sz w:val="24"/>
+          <w:szCs w:val="24"/>
+          <w:lang w:val="es-MX"/>
+        </w:rPr>
+        <w:t>totalProduced</w:t>
+      </w:r>
+      <w:proofErr w:type="spellEnd"/>
+      <w:r>
+        <w:rPr>
+          <w:sz w:val="24"/>
+          <w:szCs w:val="24"/>
+          <w:lang w:val="es-MX"/>
+        </w:rPr>
+        <w:t xml:space="preserve"> que ahora tiene que ser menor a 50 para que se cumpla, también se puso que pueda producir entre 1 y 5 unidades, ya que no se especifico la cantidad se decidió hacer así con </w:t>
+      </w:r>
+      <w:proofErr w:type="spellStart"/>
+      <w:r>
+        <w:rPr>
+          <w:sz w:val="24"/>
+          <w:szCs w:val="24"/>
+          <w:lang w:val="es-MX"/>
+        </w:rPr>
+        <w:t>random</w:t>
+      </w:r>
+      <w:proofErr w:type="spellEnd"/>
+      <w:r>
+        <w:rPr>
+          <w:sz w:val="24"/>
+          <w:szCs w:val="24"/>
+          <w:lang w:val="es-MX"/>
+        </w:rPr>
+        <w:t xml:space="preserve">, con base en esta cantidad se crea un arreglo de valores que se llena con base en los producidos y se incrementa, también el buffer al momento de usar </w:t>
+      </w:r>
+      <w:proofErr w:type="spellStart"/>
+      <w:r>
+        <w:rPr>
+          <w:sz w:val="24"/>
+          <w:szCs w:val="24"/>
+          <w:lang w:val="es-MX"/>
+        </w:rPr>
+        <w:t>put</w:t>
+      </w:r>
+      <w:proofErr w:type="spellEnd"/>
+      <w:r>
+        <w:rPr>
+          <w:sz w:val="24"/>
+          <w:szCs w:val="24"/>
+          <w:lang w:val="es-MX"/>
+        </w:rPr>
+        <w:t xml:space="preserve"> se ponen los valores que se produjeron. Y se imprimen en pantalla, y se incrementa el valor de total producidos con base en la cantidad. De igual forma se usa </w:t>
+      </w:r>
+      <w:proofErr w:type="spellStart"/>
+      <w:r>
+        <w:rPr>
+          <w:sz w:val="24"/>
+          <w:szCs w:val="24"/>
+          <w:lang w:val="es-MX"/>
+        </w:rPr>
+        <w:t>sleep</w:t>
+      </w:r>
+      <w:proofErr w:type="spellEnd"/>
+      <w:r>
+        <w:rPr>
+          <w:sz w:val="24"/>
+          <w:szCs w:val="24"/>
+          <w:lang w:val="es-MX"/>
+        </w:rPr>
+        <w:t xml:space="preserve"> para que puedan consumirse los productos generados. </w:t>
+      </w:r>
+    </w:p>
+    <w:p>
+      <w:pPr>
+        <w:rPr>
+          <w:b/>
+          <w:bCs/>
+          <w:sz w:val="24"/>
+          <w:szCs w:val="24"/>
+          <w:lang w:val="es-MX"/>
+        </w:rPr>
+      </w:pPr>
+      <w:r>
+        <w:rPr>
+          <w:b/>
+          <w:bCs/>
+          <w:sz w:val="24"/>
+          <w:szCs w:val="24"/>
+          <w:lang w:val="es-MX"/>
+        </w:rPr>
+        <w:drawing>
+          <wp:inline distT="0" distB="0" distL="0" distR="0" wp14:anchorId="0F8D9CEE" wp14:editId="46754629">
+            <wp:extent cx="3714400" cy="2473325"/>
+            <wp:effectExtent l="0" t="0" r="635" b="3175"/>
+            <wp:docPr id="1265039720" name="Imagen 1" descr="Texto&#10;&#10;Descripción generada automáticamente"/>
+            <wp:cNvGraphicFramePr>
+              <a:graphicFrameLocks xmlns:a="http://schemas.openxmlformats.org/drawingml/2006/main" noChangeAspect="1"/>
+            </wp:cNvGraphicFramePr>
+            <a:graphic xmlns:a="http://schemas.openxmlformats.org/drawingml/2006/main">
+              <a:graphicData uri="http://schemas.openxmlformats.org/drawingml/2006/picture">
+                <pic:pic xmlns:pic="http://schemas.openxmlformats.org/drawingml/2006/picture">
+                  <pic:nvPicPr>
+                    <pic:cNvPr id="1265039720" name="Imagen 1" descr="Texto&#10;&#10;Descripción generada automáticamente"/>
+                    <pic:cNvPicPr/>
+                  </pic:nvPicPr>
+                  <pic:blipFill>
+                    <a:blip r:embed="rId11"/>
+                    <a:stretch>
+                      <a:fillRect/>
+                    </a:stretch>
+                  </pic:blipFill>
+                  <pic:spPr>
+                    <a:xfrm>
+                      <a:off x="0" y="0"/>
+                      <a:ext cx="3721088" cy="2477778"/>
+                    </a:xfrm>
+                    <a:prstGeom prst="rect">
+                      <a:avLst/>
+                    </a:prstGeom>
+                  </pic:spPr>
+                </pic:pic>
+              </a:graphicData>
+            </a:graphic>
+          </wp:inline>
+        </w:drawing>
+      </w:r>
+    </w:p>
+    <w:p>
+      <w:pPr>
+        <w:rPr>
+          <w:lang w:val="es-MX"/>
+        </w:rPr>
+      </w:pPr>
+      <w:r>
+        <w:rPr>
+          <w:lang w:val="es-MX"/>
+        </w:rPr>
+        <w:t xml:space="preserve">En </w:t>
+      </w:r>
+      <w:proofErr w:type="spellStart"/>
+      <w:r>
+        <w:rPr>
+          <w:lang w:val="es-MX"/>
+        </w:rPr>
+        <w:t>consumer</w:t>
+      </w:r>
+      <w:proofErr w:type="spellEnd"/>
+      <w:r>
+        <w:rPr>
+          <w:lang w:val="es-MX"/>
+        </w:rPr>
+        <w:t xml:space="preserve"> se hizo a</w:t>
+      </w:r>
+      <w:r>
+        <w:rPr>
+          <w:lang w:val="es-MX"/>
+        </w:rPr>
+        <w:t xml:space="preserve">lgo similar, por ejemplo el while se dejo en menor a 50 e igual se consume entre 1 y 5 unidades con ayuda de </w:t>
+      </w:r>
+      <w:proofErr w:type="spellStart"/>
+      <w:r>
+        <w:rPr>
+          <w:lang w:val="es-MX"/>
+        </w:rPr>
+        <w:t>random</w:t>
+      </w:r>
+      <w:proofErr w:type="spellEnd"/>
+      <w:r>
+        <w:rPr>
+          <w:lang w:val="es-MX"/>
+        </w:rPr>
+        <w:t xml:space="preserve"> y se guarda en la variable cantidad, después obtenemos del buffer la cantidad entre 1 y 5 y se agrega a valores, y se imprime en pantalla los valores que se obtuvieron con el consumidor, también se suman los valores consumidos en la variable </w:t>
+      </w:r>
+      <w:proofErr w:type="spellStart"/>
+      <w:r>
+        <w:rPr>
+          <w:lang w:val="es-MX"/>
+        </w:rPr>
+        <w:t>totalconsumed</w:t>
+      </w:r>
+      <w:proofErr w:type="spellEnd"/>
+      <w:r>
+        <w:rPr>
+          <w:lang w:val="es-MX"/>
+        </w:rPr>
+        <w:t xml:space="preserve">. </w:t>
+      </w:r>
+    </w:p>
+    <w:p>
+      <w:pPr>
+        <w:rPr>
+          <w:b/>
+          <w:bCs/>
+          <w:sz w:val="24"/>
+          <w:szCs w:val="24"/>
+          <w:lang w:val="es-MX"/>
+        </w:rPr>
+      </w:pPr>
+      <w:r>
+        <w:rPr>
+          <w:b/>
+          <w:bCs/>
+          <w:sz w:val="24"/>
+          <w:szCs w:val="24"/>
+          <w:lang w:val="es-MX"/>
+        </w:rPr>
+        <w:lastRenderedPageBreak/>
+        <w:drawing>
+          <wp:inline distT="0" distB="0" distL="0" distR="0" wp14:anchorId="3253FE26" wp14:editId="54A505E3">
+            <wp:extent cx="3510096" cy="4984750"/>
+            <wp:effectExtent l="0" t="0" r="0" b="6350"/>
+            <wp:docPr id="1623979244" name="Imagen 1" descr="Texto&#10;&#10;Descripción generada automáticamente"/>
+            <wp:cNvGraphicFramePr>
+              <a:graphicFrameLocks xmlns:a="http://schemas.openxmlformats.org/drawingml/2006/main" noChangeAspect="1"/>
+            </wp:cNvGraphicFramePr>
+            <a:graphic xmlns:a="http://schemas.openxmlformats.org/drawingml/2006/main">
+              <a:graphicData uri="http://schemas.openxmlformats.org/drawingml/2006/picture">
+                <pic:pic xmlns:pic="http://schemas.openxmlformats.org/drawingml/2006/picture">
+                  <pic:nvPicPr>
+                    <pic:cNvPr id="1623979244" name="Imagen 1" descr="Texto&#10;&#10;Descripción generada automáticamente"/>
+                    <pic:cNvPicPr/>
+                  </pic:nvPicPr>
+                  <pic:blipFill>
+                    <a:blip r:embed="rId12"/>
+                    <a:stretch>
+                      <a:fillRect/>
+                    </a:stretch>
+                  </pic:blipFill>
+                  <pic:spPr>
+                    <a:xfrm>
+                      <a:off x="0" y="0"/>
+                      <a:ext cx="3514855" cy="4991508"/>
+                    </a:xfrm>
+                    <a:prstGeom prst="rect">
+                      <a:avLst/>
+                    </a:prstGeom>
+                  </pic:spPr>
+                </pic:pic>
+              </a:graphicData>
+            </a:graphic>
+          </wp:inline>
+        </w:drawing>
+      </w:r>
+    </w:p>
+    <w:p>
+      <w:pPr>
+        <w:rPr>
+          <w:sz w:val="24"/>
+          <w:szCs w:val="24"/>
+          <w:lang w:val="es-MX"/>
+        </w:rPr>
+      </w:pPr>
+      <w:r>
+        <w:rPr>
+          <w:sz w:val="24"/>
+          <w:szCs w:val="24"/>
+          <w:lang w:val="es-MX"/>
+        </w:rPr>
+        <w:t xml:space="preserve">Aquí es donde hubo mas modificaciones, por ejemplo se sigue usando contents, pero se cambio y creo una nueva variable llamada maxsize que es la que se encarga de tener el valor del total completo, que en este caso es 50, y con base en ese valor se crea contents con ese </w:t>
+      </w:r>
+      <w:r>
+        <w:rPr>
+          <w:sz w:val="24"/>
+          <w:szCs w:val="24"/>
+          <w:lang w:val="es-MX"/>
+        </w:rPr>
+        <w:t>tamaño</w:t>
+      </w:r>
+      <w:r>
+        <w:rPr>
+          <w:sz w:val="24"/>
+          <w:szCs w:val="24"/>
+          <w:lang w:val="es-MX"/>
+        </w:rPr>
+        <w:t xml:space="preserve">, también se inicia currentsize en 0 y available en false, ya que no se han creado o producido unidades. </w:t>
+      </w:r>
+    </w:p>
+    <w:p>
+      <w:pPr>
+        <w:rPr>
+          <w:sz w:val="24"/>
+          <w:szCs w:val="24"/>
+          <w:lang w:val="es-MX"/>
+        </w:rPr>
+      </w:pPr>
+      <w:r>
+        <w:rPr>
+          <w:sz w:val="24"/>
+          <w:szCs w:val="24"/>
+          <w:lang w:val="es-MX"/>
+        </w:rPr>
+        <w:t xml:space="preserve">También los métodos </w:t>
+      </w:r>
+      <w:proofErr w:type="spellStart"/>
+      <w:r>
+        <w:rPr>
+          <w:sz w:val="24"/>
+          <w:szCs w:val="24"/>
+          <w:lang w:val="es-MX"/>
+        </w:rPr>
+        <w:t>get</w:t>
+      </w:r>
+      <w:proofErr w:type="spellEnd"/>
+      <w:r>
+        <w:rPr>
+          <w:sz w:val="24"/>
+          <w:szCs w:val="24"/>
+          <w:lang w:val="es-MX"/>
+        </w:rPr>
+        <w:t xml:space="preserve"> y </w:t>
+      </w:r>
+      <w:proofErr w:type="spellStart"/>
+      <w:r>
+        <w:rPr>
+          <w:sz w:val="24"/>
+          <w:szCs w:val="24"/>
+          <w:lang w:val="es-MX"/>
+        </w:rPr>
+        <w:t>put</w:t>
+      </w:r>
+      <w:proofErr w:type="spellEnd"/>
+      <w:r>
+        <w:rPr>
+          <w:sz w:val="24"/>
+          <w:szCs w:val="24"/>
+          <w:lang w:val="es-MX"/>
+        </w:rPr>
+        <w:t xml:space="preserve"> se cambiaron para poder trabajar con arreglos, por ejemplo con base en </w:t>
+      </w:r>
+      <w:r>
+        <w:rPr>
+          <w:sz w:val="24"/>
+          <w:szCs w:val="24"/>
+          <w:lang w:val="es-MX"/>
+        </w:rPr>
+        <w:t>tamaño</w:t>
+      </w:r>
+      <w:r>
+        <w:rPr>
+          <w:sz w:val="24"/>
+          <w:szCs w:val="24"/>
+          <w:lang w:val="es-MX"/>
+        </w:rPr>
+        <w:t xml:space="preserve"> actual si es menor a n que es la cantidad que quiere obtener, lo manda a esperar ya que no hay nada disponible, también en retrieved se crea un nuevo arreglo de enteros para poder saber que valores se dieron, por ejemplo si esta disponible la cantidad entramos al ciclo for y de contents, que es el total se resta el </w:t>
+      </w:r>
+      <w:proofErr w:type="spellStart"/>
+      <w:r>
+        <w:rPr>
+          <w:sz w:val="24"/>
+          <w:szCs w:val="24"/>
+          <w:lang w:val="es-MX"/>
+        </w:rPr>
+        <w:t>currentSize</w:t>
+      </w:r>
+      <w:proofErr w:type="spellEnd"/>
+      <w:r>
+        <w:rPr>
+          <w:sz w:val="24"/>
+          <w:szCs w:val="24"/>
+          <w:lang w:val="es-MX"/>
+        </w:rPr>
+        <w:t xml:space="preserve"> y se guarda en retrieved en su índice de i, y saliendo del ciclo for si current </w:t>
+      </w:r>
+      <w:proofErr w:type="spellStart"/>
+      <w:r>
+        <w:rPr>
+          <w:sz w:val="24"/>
+          <w:szCs w:val="24"/>
+          <w:lang w:val="es-MX"/>
+        </w:rPr>
+        <w:t>size</w:t>
+      </w:r>
+      <w:proofErr w:type="spellEnd"/>
+      <w:r>
+        <w:rPr>
+          <w:sz w:val="24"/>
+          <w:szCs w:val="24"/>
+          <w:lang w:val="es-MX"/>
+        </w:rPr>
+        <w:t xml:space="preserve"> es mayor a 0 regresa true y se guarda en available, lo que implica que hay todavía recursos para consumir y se notifica a todos y se retornan retrieved que son los valores </w:t>
+      </w:r>
+      <w:r>
+        <w:rPr>
+          <w:sz w:val="24"/>
+          <w:szCs w:val="24"/>
+          <w:lang w:val="es-MX"/>
+        </w:rPr>
+        <w:t xml:space="preserve">que se usaron. </w:t>
+      </w:r>
+    </w:p>
+    <w:p>
+      <w:pPr>
+        <w:rPr>
+          <w:sz w:val="24"/>
+          <w:szCs w:val="24"/>
+          <w:lang w:val="es-MX"/>
+        </w:rPr>
+      </w:pPr>
+    </w:p>
+    <w:p>
+      <w:pPr>
+        <w:rPr>
+          <w:sz w:val="24"/>
+          <w:szCs w:val="24"/>
+          <w:lang w:val="es-MX"/>
+        </w:rPr>
+      </w:pPr>
+      <w:r>
+        <w:rPr>
+          <w:sz w:val="24"/>
+          <w:szCs w:val="24"/>
+          <w:lang w:val="es-MX"/>
+        </w:rPr>
+        <w:lastRenderedPageBreak/>
+        <w:t xml:space="preserve">En el método </w:t>
+      </w:r>
+      <w:proofErr w:type="spellStart"/>
+      <w:r>
+        <w:rPr>
+          <w:sz w:val="24"/>
+          <w:szCs w:val="24"/>
+          <w:lang w:val="es-MX"/>
+        </w:rPr>
+        <w:t>put</w:t>
+      </w:r>
+      <w:proofErr w:type="spellEnd"/>
+      <w:r>
+        <w:rPr>
+          <w:sz w:val="24"/>
+          <w:szCs w:val="24"/>
+          <w:lang w:val="es-MX"/>
+        </w:rPr>
+        <w:t xml:space="preserve"> se hace algo similar, pero se reciben la cantidad de valores que se van a poner de producción, también lo que sucede es que mientras el currentsize mas el valor que se recibe sea mayor a el tamaño máximo de 50 no se va a poder producir y se manda a esperar a que haya espacio suficiente para poder producirla, si es que hay espacio suficiente, se agregan los valores al arreglo contents para que puedan ser consumido y se pone como available en true, ya que hay disponibles y se notifica a todos. </w:t>
+      </w:r>
+    </w:p>
+    <w:p>
+      <w:pPr>
+        <w:rPr>
+          <w:b/>
+          <w:bCs/>
+          <w:sz w:val="24"/>
+          <w:szCs w:val="24"/>
+          <w:lang w:val="es-MX"/>
+        </w:rPr>
+      </w:pPr>
+    </w:p>
+    <w:p>
+      <w:pPr>
+        <w:rPr>
+          <w:b/>
+          <w:bCs/>
+          <w:sz w:val="24"/>
+          <w:szCs w:val="24"/>
+          <w:lang w:val="es-MX"/>
+        </w:rPr>
+      </w:pPr>
+      <w:r>
+        <w:rPr>
+          <w:b/>
+          <w:bCs/>
+          <w:sz w:val="24"/>
+          <w:szCs w:val="24"/>
+          <w:lang w:val="es-MX"/>
+        </w:rPr>
+        <w:drawing>
+          <wp:inline distT="0" distB="0" distL="0" distR="0" wp14:anchorId="4D419C03" wp14:editId="3E1EDA33">
+            <wp:extent cx="2516800" cy="4390572"/>
+            <wp:effectExtent l="0" t="0" r="0" b="0"/>
+            <wp:docPr id="621661731" name="Imagen 1" descr="Texto&#10;&#10;Descripción generada automáticamente"/>
+            <wp:cNvGraphicFramePr>
+              <a:graphicFrameLocks xmlns:a="http://schemas.openxmlformats.org/drawingml/2006/main" noChangeAspect="1"/>
+            </wp:cNvGraphicFramePr>
+            <a:graphic xmlns:a="http://schemas.openxmlformats.org/drawingml/2006/main">
+              <a:graphicData uri="http://schemas.openxmlformats.org/drawingml/2006/picture">
+                <pic:pic xmlns:pic="http://schemas.openxmlformats.org/drawingml/2006/picture">
+                  <pic:nvPicPr>
+                    <pic:cNvPr id="621661731" name="Imagen 1" descr="Texto&#10;&#10;Descripción generada automáticamente"/>
+                    <pic:cNvPicPr/>
+                  </pic:nvPicPr>
+                  <pic:blipFill>
+                    <a:blip r:embed="rId13"/>
+                    <a:stretch>
+                      <a:fillRect/>
+                    </a:stretch>
+                  </pic:blipFill>
+                  <pic:spPr>
+                    <a:xfrm>
+                      <a:off x="0" y="0"/>
+                      <a:ext cx="2524420" cy="4403865"/>
+                    </a:xfrm>
+                    <a:prstGeom prst="rect">
+                      <a:avLst/>
+                    </a:prstGeom>
+                  </pic:spPr>
+                </pic:pic>
+              </a:graphicData>
+            </a:graphic>
+          </wp:inline>
+        </w:drawing>
+      </w:r>
+    </w:p>
+    <w:p>
+      <w:pPr>
+        <w:rPr>
+          <w:b/>
+          <w:bCs/>
+          <w:sz w:val="24"/>
+          <w:szCs w:val="24"/>
+          <w:lang w:val="es-MX"/>
+        </w:rPr>
+      </w:pPr>
+      <w:r>
+        <w:rPr>
+          <w:b/>
+          <w:bCs/>
+          <w:sz w:val="24"/>
+          <w:szCs w:val="24"/>
+          <w:lang w:val="es-MX"/>
+        </w:rPr>
+        <w:t>Análisis y Complicaciones:</w:t>
+      </w:r>
+    </w:p>
+    <w:p>
+      <w:pPr>
+        <w:rPr>
+          <w:sz w:val="24"/>
+          <w:szCs w:val="24"/>
+          <w:lang w:val="es-MX"/>
+        </w:rPr>
+      </w:pPr>
+    </w:p>
+    <w:p>
+      <w:pPr>
+        <w:rPr>
+          <w:sz w:val="24"/>
+          <w:szCs w:val="24"/>
+          <w:lang w:val="es-MX"/>
+        </w:rPr>
+      </w:pPr>
+      <w:r>
+        <w:rPr>
+          <w:sz w:val="24"/>
+          <w:szCs w:val="24"/>
+          <w:lang w:val="es-MX"/>
+        </w:rPr>
+        <w:t>Manejo de Arreglos: Al pasar de un único valor a un arreglo, nos enfrentamos al desafío de gestionar el índice y garantizar que no superáramos el tamaño máximo del arreglo. Esta transición añadió una capa adicional de complejidad al programa, ya que ahora debemos manejar múltiples elementos en el buffer en lugar de uno solo.</w:t>
+      </w:r>
+    </w:p>
+    <w:p>
+      <w:pPr>
+        <w:rPr>
+          <w:sz w:val="24"/>
+          <w:szCs w:val="24"/>
+          <w:lang w:val="es-MX"/>
+        </w:rPr>
+      </w:pPr>
+    </w:p>
+    <w:p>
+      <w:pPr>
+        <w:rPr>
+          <w:sz w:val="24"/>
+          <w:szCs w:val="24"/>
+          <w:lang w:val="es-MX"/>
+        </w:rPr>
+      </w:pPr>
+      <w:r>
+        <w:rPr>
+          <w:sz w:val="24"/>
+          <w:szCs w:val="24"/>
+          <w:lang w:val="es-MX"/>
+        </w:rPr>
+        <w:lastRenderedPageBreak/>
+        <w:t>Producción y Consumo Variable: La introducción de una producción y consumo variables en el sistema supuso un reto. No solo se trataba de producir y consumir, sino de decidir cuánto producir y consumir en cada iteración. Esto requiere una lógica adicional para garantizar que el productor no añada más unidades de las permitidas y que el consumidor no intente tomar más unidades de las disponibles.</w:t>
+      </w:r>
+    </w:p>
+    <w:p>
+      <w:pPr>
+        <w:rPr>
+          <w:sz w:val="24"/>
+          <w:szCs w:val="24"/>
+          <w:lang w:val="es-MX"/>
+        </w:rPr>
+      </w:pPr>
+    </w:p>
+    <w:p>
+      <w:pPr>
+        <w:rPr>
+          <w:sz w:val="24"/>
+          <w:szCs w:val="24"/>
+          <w:lang w:val="es-MX"/>
+        </w:rPr>
+      </w:pPr>
+      <w:r>
+        <w:rPr>
+          <w:sz w:val="24"/>
+          <w:szCs w:val="24"/>
+          <w:lang w:val="es-MX"/>
+        </w:rPr>
+        <w:t>Gestión del Bucle y Limitación de Unidades: El bucle principal de producción y consumo tenía que considerar el total de unidades procesadas para garantizar que no se excediera el límite de 50 unidades. Esta lógica tuvo que ser robusta para evitar la producción o el consumo excesivo, especialmente dado el comportamiento variable de producción y consumo.</w:t>
+      </w:r>
+    </w:p>
+    <w:p>
+      <w:pPr>
+        <w:rPr>
+          <w:sz w:val="24"/>
+          <w:szCs w:val="24"/>
+          <w:lang w:val="es-MX"/>
+        </w:rPr>
+      </w:pPr>
+    </w:p>
+    <w:p>
+      <w:pPr>
+        <w:rPr>
+          <w:sz w:val="24"/>
+          <w:szCs w:val="24"/>
+          <w:lang w:val="es-MX"/>
+        </w:rPr>
+      </w:pPr>
+      <w:r>
+        <w:rPr>
+          <w:sz w:val="24"/>
+          <w:szCs w:val="24"/>
+          <w:lang w:val="es-MX"/>
+        </w:rPr>
+        <w:t xml:space="preserve">Errores de Compilación y Dependencias Faltantes: La falta inicial de importación de la clase </w:t>
+      </w:r>
+      <w:proofErr w:type="spellStart"/>
+      <w:r>
+        <w:rPr>
+          <w:sz w:val="24"/>
+          <w:szCs w:val="24"/>
+          <w:lang w:val="es-MX"/>
+        </w:rPr>
+        <w:t>Arrays</w:t>
+      </w:r>
+      <w:proofErr w:type="spellEnd"/>
+      <w:r>
+        <w:rPr>
+          <w:sz w:val="24"/>
+          <w:szCs w:val="24"/>
+          <w:lang w:val="es-MX"/>
+        </w:rPr>
+        <w:t xml:space="preserve"> llevó a errores de compilación. Estos errores subrayan la importancia de revisar las dependencias y asegurarse de que todas las clases y métodos necesarios estén correctamente referenciados.</w:t>
+      </w:r>
+    </w:p>
+    <w:p>
+      <w:pPr>
+        <w:rPr>
+          <w:sz w:val="24"/>
+          <w:szCs w:val="24"/>
+          <w:lang w:val="es-MX"/>
+        </w:rPr>
+      </w:pPr>
+    </w:p>
+    <w:p>
+      <w:pPr>
+        <w:rPr>
+          <w:b/>
+          <w:bCs/>
+          <w:sz w:val="24"/>
+          <w:szCs w:val="24"/>
+          <w:lang w:val="es-MX"/>
+        </w:rPr>
+      </w:pPr>
+      <w:r>
+        <w:rPr>
+          <w:b/>
+          <w:bCs/>
+          <w:sz w:val="24"/>
+          <w:szCs w:val="24"/>
+          <w:lang w:val="es-MX"/>
+        </w:rPr>
+        <w:t>Resolución:</w:t>
+      </w:r>
+    </w:p>
+    <w:p>
+      <w:pPr>
+        <w:rPr>
+          <w:sz w:val="24"/>
+          <w:szCs w:val="24"/>
+          <w:lang w:val="es-MX"/>
+        </w:rPr>
+      </w:pPr>
+      <w:r>
+        <w:rPr>
+          <w:sz w:val="24"/>
+          <w:szCs w:val="24"/>
+          <w:lang w:val="es-MX"/>
+        </w:rPr>
+        <w:t xml:space="preserve">Para manejar el buffer con múltiples unidades, introdujimos arreglos y utilizamos una variable </w:t>
+      </w:r>
+      <w:proofErr w:type="spellStart"/>
+      <w:r>
+        <w:rPr>
+          <w:sz w:val="24"/>
+          <w:szCs w:val="24"/>
+          <w:lang w:val="es-MX"/>
+        </w:rPr>
+        <w:t>currentSize</w:t>
+      </w:r>
+      <w:proofErr w:type="spellEnd"/>
+      <w:r>
+        <w:rPr>
+          <w:sz w:val="24"/>
+          <w:szCs w:val="24"/>
+          <w:lang w:val="es-MX"/>
+        </w:rPr>
+        <w:t xml:space="preserve"> para rastrear el número de elementos en el buffer en tiempo real.</w:t>
+      </w:r>
+    </w:p>
+    <w:p>
+      <w:pPr>
+        <w:rPr>
+          <w:sz w:val="24"/>
+          <w:szCs w:val="24"/>
+          <w:lang w:val="es-MX"/>
+        </w:rPr>
+      </w:pPr>
+      <w:r>
+        <w:rPr>
+          <w:sz w:val="24"/>
+          <w:szCs w:val="24"/>
+          <w:lang w:val="es-MX"/>
+        </w:rPr>
+        <w:t>A través de lógicas condicionales y bucles, controlamos la cantidad de producción y consumo en cada iteración, garantizando que no se excedieran los límites establecidos.</w:t>
+      </w:r>
+    </w:p>
+    <w:p>
+      <w:pPr>
+        <w:rPr>
+          <w:sz w:val="24"/>
+          <w:szCs w:val="24"/>
+          <w:lang w:val="es-MX"/>
+        </w:rPr>
+      </w:pPr>
+      <w:r>
+        <w:rPr>
+          <w:sz w:val="24"/>
+          <w:szCs w:val="24"/>
+          <w:lang w:val="es-MX"/>
+        </w:rPr>
+        <w:t>Finalmente, corregimos los errores de compilación importando las clases necesarias y asegurándonos de que el programa se ejecutara sin problemas.</w:t>
+      </w:r>
+    </w:p>
+    <w:p>
+      <w:pPr>
+        <w:rPr>
+          <w:sz w:val="24"/>
+          <w:szCs w:val="24"/>
+          <w:lang w:val="es-MX"/>
+        </w:rPr>
+      </w:pPr>
+    </w:p>
+    <w:p>
+      <w:pPr>
+        <w:rPr>
+          <w:b/>
+          <w:bCs/>
+          <w:sz w:val="24"/>
+          <w:szCs w:val="24"/>
+          <w:lang w:val="es-MX"/>
+        </w:rPr>
+      </w:pPr>
+      <w:r>
+        <w:rPr>
+          <w:b/>
+          <w:bCs/>
+          <w:sz w:val="24"/>
+          <w:szCs w:val="24"/>
+          <w:lang w:val="es-MX"/>
+        </w:rPr>
         <w:t xml:space="preserve">SECCIÓN 2.- MONITORES Y SEMAFOROS </w:t>
       </w:r>
     </w:p>
@@ -1900,6 +2614,7 @@
           <w:szCs w:val="24"/>
           <w:lang w:val="es-MX"/>
         </w:rPr>
+        <w:lastRenderedPageBreak/>
         <w:t xml:space="preserve">b) Explica lo que ocurre y la solución de sincronización implementada </w:t>
       </w:r>
     </w:p>
@@ -1963,7 +2678,6 @@
           <w:szCs w:val="24"/>
           <w:lang w:val="es-MX"/>
         </w:rPr>
-        <w:lastRenderedPageBreak/>
         <w:t xml:space="preserve">CONCLUSIONES </w:t>
       </w:r>
     </w:p>
@@ -2402,7 +3116,6 @@
   <w:style w:type="character" w:default="1" w:styleId="Fuentedeprrafopredeter">
     <w:name w:val="Default Paragraph Font"/>
     <w:uiPriority w:val="1"/>
-    <w:semiHidden/>
     <w:unhideWhenUsed/>
   </w:style>
   <w:style w:type="table" w:default="1" w:styleId="Tablanormal">

</xml_diff>